<commit_message>
Primer punto opcional añadido correctamente
</commit_message>
<xml_diff>
--- a/Sesion07/Memoria Taller7.docx
+++ b/Sesion07/Memoria Taller7.docx
@@ -287,6 +287,78 @@
                     <a:xfrm>
                       <a:off x="0" y="0"/>
                       <a:ext cx="5400040" cy="3097530"/>
+                    </a:xfrm>
+                    <a:prstGeom prst="rect">
+                      <a:avLst/>
+                    </a:prstGeom>
+                  </pic:spPr>
+                </pic:pic>
+              </a:graphicData>
+            </a:graphic>
+          </wp:inline>
+        </w:drawing>
+      </w:r>
+    </w:p>
+    <w:p/>
+    <w:p/>
+    <w:p/>
+    <w:p/>
+    <w:p/>
+    <w:p/>
+    <w:p/>
+    <w:p/>
+    <w:p/>
+    <w:p>
+      <w:pPr>
+        <w:jc w:val="center"/>
+        <w:rPr>
+          <w:b/>
+          <w:bCs/>
+        </w:rPr>
+      </w:pPr>
+      <w:r>
+        <w:rPr>
+          <w:rFonts w:ascii="Tahoma" w:hAnsi="Tahoma" w:cs="Tahoma"/>
+          <w:b/>
+          <w:bCs/>
+          <w:color w:val="333333"/>
+          <w:sz w:val="44"/>
+          <w:szCs w:val="44"/>
+        </w:rPr>
+        <w:lastRenderedPageBreak/>
+        <w:t>Verificar que los datos antes de añadir/modificar un producto</w:t>
+      </w:r>
+    </w:p>
+    <w:p>
+      <w:r>
+        <w:rPr>
+          <w:noProof/>
+        </w:rPr>
+        <w:drawing>
+          <wp:inline distT="0" distB="0" distL="0" distR="0" wp14:anchorId="03F2271A" wp14:editId="19B1E233">
+            <wp:extent cx="5400040" cy="3002280"/>
+            <wp:effectExtent l="0" t="0" r="0" b="7620"/>
+            <wp:docPr id="8" name="Imagen 8" descr="Interfaz de usuario gráfica, Aplicación&#10;&#10;Descripción generada automáticamente"/>
+            <wp:cNvGraphicFramePr>
+              <a:graphicFrameLocks xmlns:a="http://schemas.openxmlformats.org/drawingml/2006/main" noChangeAspect="1"/>
+            </wp:cNvGraphicFramePr>
+            <a:graphic xmlns:a="http://schemas.openxmlformats.org/drawingml/2006/main">
+              <a:graphicData uri="http://schemas.openxmlformats.org/drawingml/2006/picture">
+                <pic:pic xmlns:pic="http://schemas.openxmlformats.org/drawingml/2006/picture">
+                  <pic:nvPicPr>
+                    <pic:cNvPr id="8" name="Imagen 8" descr="Interfaz de usuario gráfica, Aplicación&#10;&#10;Descripción generada automáticamente"/>
+                    <pic:cNvPicPr/>
+                  </pic:nvPicPr>
+                  <pic:blipFill>
+                    <a:blip r:embed="rId11"/>
+                    <a:stretch>
+                      <a:fillRect/>
+                    </a:stretch>
+                  </pic:blipFill>
+                  <pic:spPr>
+                    <a:xfrm>
+                      <a:off x="0" y="0"/>
+                      <a:ext cx="5400040" cy="3002280"/>
                     </a:xfrm>
                     <a:prstGeom prst="rect">
                       <a:avLst/>

</xml_diff>